<commit_message>
Felisa intento aprender a colorear AUC
</commit_message>
<xml_diff>
--- a/Fel_SDT_PAPIME.docx
+++ b/Fel_SDT_PAPIME.docx
@@ -163,14 +163,58 @@
           <w:sz w:val="22"/>
           <w:szCs w:val="22"/>
         </w:rPr>
-        <w:t>‘algo’ está o no ocurriendo</w:t>
-      </w:r>
-      <w:r>
-        <w:rPr>
-          <w:sz w:val="22"/>
-          <w:szCs w:val="22"/>
-        </w:rPr>
-        <w:t>,</w:t>
+        <w:t xml:space="preserve">‘algo’ está o no ocurriendo </w:t>
+      </w:r>
+      <w:r>
+        <w:rPr>
+          <w:sz w:val="22"/>
+          <w:szCs w:val="22"/>
+        </w:rPr>
+        <w:t>para poder actuar en consecuencia</w:t>
+      </w:r>
+      <w:r>
+        <w:rPr>
+          <w:sz w:val="22"/>
+          <w:szCs w:val="22"/>
+        </w:rPr>
+        <w:t>, (</w:t>
+      </w:r>
+      <w:proofErr w:type="spellStart"/>
+      <w:r>
+        <w:rPr>
+          <w:sz w:val="22"/>
+          <w:szCs w:val="22"/>
+        </w:rPr>
+        <w:t>e.g</w:t>
+      </w:r>
+      <w:proofErr w:type="spellEnd"/>
+      <w:r>
+        <w:rPr>
+          <w:sz w:val="22"/>
+          <w:szCs w:val="22"/>
+        </w:rPr>
+        <w:t>. ‘¿mi mamá está enojada?, ¿mi perro está enfermo?, ¿esta comida está pasada?)</w:t>
+      </w:r>
+      <w:r>
+        <w:rPr>
+          <w:sz w:val="22"/>
+          <w:szCs w:val="22"/>
+        </w:rPr>
+        <w:t xml:space="preserve">. </w:t>
+      </w:r>
+      <w:r>
+        <w:rPr>
+          <w:sz w:val="22"/>
+          <w:szCs w:val="22"/>
+        </w:rPr>
+        <w:t xml:space="preserve">No parecería </w:t>
+      </w:r>
+      <w:r>
+        <w:rPr>
+          <w:sz w:val="22"/>
+          <w:szCs w:val="22"/>
+        </w:rPr>
+        <w:t>ser</w:t>
       </w:r>
       <w:r>
         <w:rPr>
@@ -184,44 +228,56 @@
           <w:sz w:val="22"/>
           <w:szCs w:val="22"/>
         </w:rPr>
-        <w:t>para poder actuar en consecuencia</w:t>
-      </w:r>
-      <w:r>
-        <w:rPr>
-          <w:sz w:val="22"/>
-          <w:szCs w:val="22"/>
-        </w:rPr>
-        <w:t>, (</w:t>
-      </w:r>
-      <w:proofErr w:type="spellStart"/>
-      <w:r>
-        <w:rPr>
-          <w:sz w:val="22"/>
-          <w:szCs w:val="22"/>
-        </w:rPr>
-        <w:t>e.g</w:t>
-      </w:r>
-      <w:proofErr w:type="spellEnd"/>
-      <w:r>
-        <w:rPr>
-          <w:sz w:val="22"/>
-          <w:szCs w:val="22"/>
-        </w:rPr>
-        <w:t>. ‘¿mi mamá está enojada?, ¿mi perro está enfermo?, ¿esta comida está pasada?)</w:t>
-      </w:r>
-      <w:r>
-        <w:rPr>
-          <w:sz w:val="22"/>
-          <w:szCs w:val="22"/>
-        </w:rPr>
-        <w:t xml:space="preserve">. </w:t>
-      </w:r>
-      <w:r>
-        <w:rPr>
-          <w:sz w:val="22"/>
-          <w:szCs w:val="22"/>
-        </w:rPr>
-        <w:t>No parecería tratarse de</w:t>
+        <w:t>un gran problema</w:t>
+      </w:r>
+      <w:r>
+        <w:rPr>
+          <w:sz w:val="22"/>
+          <w:szCs w:val="22"/>
+        </w:rPr>
+        <w:t xml:space="preserve"> si a</w:t>
+      </w:r>
+      <w:r>
+        <w:rPr>
+          <w:sz w:val="22"/>
+          <w:szCs w:val="22"/>
+        </w:rPr>
+        <w:t>sumi</w:t>
+      </w:r>
+      <w:r>
+        <w:rPr>
+          <w:sz w:val="22"/>
+          <w:szCs w:val="22"/>
+        </w:rPr>
+        <w:t>éra</w:t>
+      </w:r>
+      <w:r>
+        <w:rPr>
+          <w:sz w:val="22"/>
+          <w:szCs w:val="22"/>
+        </w:rPr>
+        <w:t xml:space="preserve">mos que somos </w:t>
+      </w:r>
+      <w:r>
+        <w:rPr>
+          <w:sz w:val="22"/>
+          <w:szCs w:val="22"/>
+        </w:rPr>
+        <w:t>infalibles en la detección de dichos casos</w:t>
+      </w:r>
+      <w:r>
+        <w:rPr>
+          <w:sz w:val="22"/>
+          <w:szCs w:val="22"/>
+        </w:rPr>
+        <w:t>, o bien, que aquello que nos interesa detectar es un e</w:t>
+      </w:r>
+      <w:r>
+        <w:rPr>
+          <w:sz w:val="22"/>
+          <w:szCs w:val="22"/>
+        </w:rPr>
+        <w:t>vento</w:t>
       </w:r>
       <w:r>
         <w:rPr>
@@ -235,70 +291,14 @@
           <w:sz w:val="22"/>
           <w:szCs w:val="22"/>
         </w:rPr>
-        <w:t>un gran problema</w:t>
-      </w:r>
-      <w:r>
-        <w:rPr>
-          <w:sz w:val="22"/>
-          <w:szCs w:val="22"/>
-        </w:rPr>
-        <w:t xml:space="preserve"> si a</w:t>
-      </w:r>
-      <w:r>
-        <w:rPr>
-          <w:sz w:val="22"/>
-          <w:szCs w:val="22"/>
-        </w:rPr>
-        <w:t>sumi</w:t>
-      </w:r>
-      <w:r>
-        <w:rPr>
-          <w:sz w:val="22"/>
-          <w:szCs w:val="22"/>
-        </w:rPr>
-        <w:t>éra</w:t>
-      </w:r>
-      <w:r>
-        <w:rPr>
-          <w:sz w:val="22"/>
-          <w:szCs w:val="22"/>
-        </w:rPr>
-        <w:t xml:space="preserve">mos que somos </w:t>
-      </w:r>
-      <w:r>
-        <w:rPr>
-          <w:sz w:val="22"/>
-          <w:szCs w:val="22"/>
-        </w:rPr>
-        <w:t>sistemas infalibles en la detección de dichos casos</w:t>
-      </w:r>
-      <w:r>
-        <w:rPr>
-          <w:sz w:val="22"/>
-          <w:szCs w:val="22"/>
-        </w:rPr>
-        <w:t>, o bien, que aquello que nos interesa detectar es un e</w:t>
-      </w:r>
-      <w:r>
-        <w:rPr>
-          <w:sz w:val="22"/>
-          <w:szCs w:val="22"/>
-        </w:rPr>
-        <w:t>vento</w:t>
-      </w:r>
-      <w:r>
-        <w:rPr>
-          <w:sz w:val="22"/>
-          <w:szCs w:val="22"/>
-        </w:rPr>
-        <w:t xml:space="preserve"> </w:t>
-      </w:r>
-      <w:r>
-        <w:rPr>
-          <w:sz w:val="22"/>
-          <w:szCs w:val="22"/>
-        </w:rPr>
-        <w:t>tan particular, que es</w:t>
+        <w:t>tan particular</w:t>
+      </w:r>
+      <w:r>
+        <w:rPr>
+          <w:sz w:val="22"/>
+          <w:szCs w:val="22"/>
+        </w:rPr>
+        <w:t xml:space="preserve"> que es</w:t>
       </w:r>
       <w:r>
         <w:rPr>
@@ -307,20 +307,6 @@
         </w:rPr>
         <w:t xml:space="preserve"> completamente inconfundible con nada más en el mundo. </w:t>
       </w:r>
-    </w:p>
-    <w:p>
-      <w:pPr>
-        <w:jc w:val="both"/>
-        <w:rPr>
-          <w:sz w:val="22"/>
-          <w:szCs w:val="22"/>
-        </w:rPr>
-      </w:pPr>
-    </w:p>
-    <w:p>
-      <w:pPr>
-        <w:jc w:val="both"/>
-      </w:pPr>
       <w:r>
         <w:rPr>
           <w:noProof/>
@@ -718,7 +704,21 @@
           <w:sz w:val="22"/>
           <w:szCs w:val="22"/>
         </w:rPr>
-        <w:t xml:space="preserve">argado de ruido e incertidumbre; tanto la información con base en la cual buscamos </w:t>
+        <w:t>argado de ruido e incertidu</w:t>
+      </w:r>
+      <w:r>
+        <w:rPr>
+          <w:sz w:val="22"/>
+          <w:szCs w:val="22"/>
+        </w:rPr>
+        <w:t xml:space="preserve">mbre: </w:t>
+      </w:r>
+      <w:r>
+        <w:rPr>
+          <w:sz w:val="22"/>
+          <w:szCs w:val="22"/>
+        </w:rPr>
+        <w:t xml:space="preserve">tanto la información con base en la cual buscamos </w:t>
       </w:r>
       <w:r>
         <w:rPr>
@@ -762,6 +762,29 @@
         </w:rPr>
         <w:t xml:space="preserve"> </w:t>
       </w:r>
+    </w:p>
+    <w:p>
+      <w:pPr>
+        <w:jc w:val="both"/>
+        <w:rPr>
+          <w:sz w:val="22"/>
+          <w:szCs w:val="22"/>
+        </w:rPr>
+      </w:pPr>
+    </w:p>
+    <w:p>
+      <w:pPr>
+        <w:jc w:val="both"/>
+        <w:rPr>
+          <w:sz w:val="22"/>
+          <w:szCs w:val="22"/>
+        </w:rPr>
+      </w:pPr>
+    </w:p>
+    <w:p>
+      <w:pPr>
+        <w:jc w:val="both"/>
+      </w:pPr>
       <w:r>
         <w:rPr>
           <w:sz w:val="22"/>
@@ -774,7 +797,21 @@
           <w:sz w:val="22"/>
           <w:szCs w:val="22"/>
         </w:rPr>
-        <w:t xml:space="preserve"> de Detección de Señales (TDS) constituye uno de los modelos estadísticos más utilizados en Psicología para describir y explicar </w:t>
+        <w:t xml:space="preserve"> de Detección de Señales (TDS) constituye uno de los modelos estadísticos más </w:t>
+      </w:r>
+      <w:r>
+        <w:rPr>
+          <w:sz w:val="22"/>
+          <w:szCs w:val="22"/>
+        </w:rPr>
+        <w:t>sólidos y estudiados</w:t>
+      </w:r>
+      <w:r>
+        <w:rPr>
+          <w:sz w:val="22"/>
+          <w:szCs w:val="22"/>
+        </w:rPr>
+        <w:t xml:space="preserve"> en Psicología para describir y explicar </w:t>
       </w:r>
       <w:r>
         <w:rPr>
@@ -802,28 +839,30 @@
           <w:sz w:val="22"/>
           <w:szCs w:val="22"/>
         </w:rPr>
-        <w:t>I</w:t>
-      </w:r>
-      <w:r>
-        <w:rPr>
-          <w:sz w:val="22"/>
-          <w:szCs w:val="22"/>
-        </w:rPr>
-        <w:t>dentifica</w:t>
-      </w:r>
-      <w:r>
-        <w:rPr>
-          <w:sz w:val="22"/>
-          <w:szCs w:val="22"/>
-        </w:rPr>
-        <w:t>ndo</w:t>
-      </w:r>
-      <w:r>
-        <w:rPr>
-          <w:sz w:val="22"/>
-          <w:szCs w:val="22"/>
-        </w:rPr>
-        <w:t xml:space="preserve"> como </w:t>
+        <w:t>En ella, se identifica</w:t>
+      </w:r>
+      <w:r>
+        <w:rPr>
+          <w:sz w:val="22"/>
+          <w:szCs w:val="22"/>
+        </w:rPr>
+        <w:t xml:space="preserve"> </w:t>
+      </w:r>
+      <w:proofErr w:type="spellStart"/>
+      <w:r>
+        <w:rPr>
+          <w:sz w:val="22"/>
+          <w:szCs w:val="22"/>
+        </w:rPr>
+        <w:t>como</w:t>
+      </w:r>
+      <w:proofErr w:type="spellEnd"/>
+      <w:r>
+        <w:rPr>
+          <w:sz w:val="22"/>
+          <w:szCs w:val="22"/>
+        </w:rPr>
+        <w:t xml:space="preserve"> </w:t>
       </w:r>
       <w:r>
         <w:rPr>
@@ -845,7 +884,14 @@
           <w:sz w:val="22"/>
           <w:szCs w:val="22"/>
         </w:rPr>
-        <w:t>definiendo como</w:t>
+        <w:t>se define</w:t>
+      </w:r>
+      <w:r>
+        <w:rPr>
+          <w:sz w:val="22"/>
+          <w:szCs w:val="22"/>
+        </w:rPr>
+        <w:t xml:space="preserve"> como</w:t>
       </w:r>
       <w:r>
         <w:rPr>
@@ -867,7 +913,21 @@
           <w:sz w:val="22"/>
           <w:szCs w:val="22"/>
         </w:rPr>
-        <w:t xml:space="preserve"> al resto de los estímulos que coexisten con la señal y que pueden llegar a confundirse con la misma</w:t>
+        <w:t xml:space="preserve"> al resto de los estímulos </w:t>
+      </w:r>
+      <w:r>
+        <w:rPr>
+          <w:sz w:val="22"/>
+          <w:szCs w:val="22"/>
+        </w:rPr>
+        <w:t xml:space="preserve">con </w:t>
+      </w:r>
+      <w:r>
+        <w:rPr>
+          <w:sz w:val="22"/>
+          <w:szCs w:val="22"/>
+        </w:rPr>
+        <w:t>que coexiste y que pueden llegar a confundirse con la misma</w:t>
       </w:r>
       <w:r>
         <w:t xml:space="preserve">. </w:t>
@@ -881,11 +941,6 @@
     <w:p>
       <w:pPr>
         <w:jc w:val="both"/>
-      </w:pPr>
-    </w:p>
-    <w:p>
-      <w:pPr>
-        <w:jc w:val="both"/>
         <w:rPr>
           <w:sz w:val="22"/>
           <w:szCs w:val="22"/>
@@ -903,14 +958,14 @@
           <w:sz w:val="22"/>
           <w:szCs w:val="22"/>
         </w:rPr>
-        <w:t>iamente utilizada en Psicología</w:t>
-      </w:r>
-      <w:r>
-        <w:rPr>
-          <w:sz w:val="22"/>
-          <w:szCs w:val="22"/>
-        </w:rPr>
-        <w:t xml:space="preserve"> y otras disciplinas, para describir un amplio número de fenómenos. </w:t>
+        <w:t xml:space="preserve">iamente utilizada </w:t>
+      </w:r>
+      <w:r>
+        <w:rPr>
+          <w:sz w:val="22"/>
+          <w:szCs w:val="22"/>
+        </w:rPr>
+        <w:t xml:space="preserve">para describir un amplio número de fenómenos. </w:t>
       </w:r>
       <w:r>
         <w:rPr>
@@ -1156,6 +1211,7 @@
         <w:jc w:val="both"/>
       </w:pPr>
       <w:r>
+        <w:lastRenderedPageBreak/>
         <w:t>La idea central de variabilidad radica en la noción de que</w:t>
       </w:r>
       <w:r>
@@ -1171,28 +1227,15 @@
         <w:t xml:space="preserve"> </w:t>
       </w:r>
       <w:r>
-        <w:t xml:space="preserve"> señal en el mundo</w:t>
-      </w:r>
-      <w:r>
-        <w:t>,</w:t>
-      </w:r>
-      <w:r>
-        <w:t xml:space="preserve"> ésta puede aparecer o</w:t>
-      </w:r>
-      <w:r>
-        <w:t xml:space="preserve"> bien,</w:t>
-      </w:r>
-      <w:r>
-        <w:t xml:space="preserve"> ser percibida</w:t>
-      </w:r>
-      <w:r>
-        <w:t>,</w:t>
-      </w:r>
-      <w:r>
-        <w:t xml:space="preserve"> dentro de un rango </w:t>
-      </w:r>
-      <w:r>
-        <w:t>de posibilidades, con cierta probabilidad. Esta idea se muestra gráficamente en la Figura 1, con la distribución normal azul identificada bajo la etiqueta de ‘Señal’. La idea es que la señal va adoptar una cierta forma de entre los puntos que abarca la distribución de probabilidad; siendo unas más probables que otras, conforme se aproximan a la media.</w:t>
+        <w:t xml:space="preserve"> señal en el mundo, ésta puede </w:t>
+      </w:r>
+      <w:r>
+        <w:t>hacerlo</w:t>
+      </w:r>
+      <w:bookmarkStart w:id="0" w:name="_GoBack"/>
+      <w:bookmarkEnd w:id="0"/>
+      <w:r>
+        <w:t xml:space="preserve"> dentro de un rango de posibilidades con cierta probabilidad. Esta idea se muestra gráficamente en la Figura 1, con la distribución normal azul identificada bajo la etiqueta de ‘Señal’. La idea es que la señal va adoptar una cierta forma de entre los puntos que abarca la distribución de probabilidad; siendo unas más probables que otras, conforme se aproximan a la media.</w:t>
       </w:r>
     </w:p>
     <w:p>
@@ -1608,6 +1651,7 @@
           <w:noProof/>
           <w:sz w:val="22"/>
           <w:szCs w:val="22"/>
+          <w:lang w:val="es-MX" w:eastAsia="es-MX"/>
         </w:rPr>
         <w:lastRenderedPageBreak/>
         <mc:AlternateContent>
@@ -1985,6 +2029,7 @@
           <w:noProof/>
           <w:sz w:val="22"/>
           <w:szCs w:val="22"/>
+          <w:lang w:val="es-MX" w:eastAsia="es-MX"/>
         </w:rPr>
         <mc:AlternateContent>
           <mc:Choice Requires="wps">
@@ -2809,6 +2854,7 @@
           <w:noProof/>
           <w:sz w:val="22"/>
           <w:szCs w:val="22"/>
+          <w:lang w:val="es-MX" w:eastAsia="es-MX"/>
         </w:rPr>
         <mc:AlternateContent>
           <mc:Choice Requires="wps">
@@ -3915,8 +3961,6 @@
         </w:rPr>
         <w:t xml:space="preserve">_’, </w:t>
       </w:r>
-      <w:bookmarkStart w:id="0" w:name="_GoBack"/>
-      <w:bookmarkEnd w:id="0"/>
     </w:p>
     <w:p>
       <w:pPr>
@@ -7726,7 +7770,7 @@
 </file>
 
 <file path=customXml/itemProps1.xml><?xml version="1.0" encoding="utf-8"?>
-<ds:datastoreItem xmlns:ds="http://schemas.openxmlformats.org/officeDocument/2006/customXml" ds:itemID="{7F94E2BF-4A92-4A88-9C3B-68345EEA924D}">
+<ds:datastoreItem xmlns:ds="http://schemas.openxmlformats.org/officeDocument/2006/customXml" ds:itemID="{C25413DE-D7F6-4B1A-955B-8FE7538BE588}">
   <ds:schemaRefs>
     <ds:schemaRef ds:uri="http://schemas.openxmlformats.org/officeDocument/2006/bibliography"/>
   </ds:schemaRefs>

</xml_diff>